<commit_message>
[24.08.06 17:42] Model auto-generation
</commit_message>
<xml_diff>
--- a/nomenclature_parser/out/latest/word/ENUM-SIGNALEMENT-v24.08.06.docx
+++ b/nomenclature_parser/out/latest/word/ENUM-SIGNALEMENT-v24.08.06.docx
@@ -91,24 +91,16 @@
         <w:tblLook w:firstColumn="1" w:firstRow="1" w:lastColumn="0" w:lastRow="0" w:noHBand="0" w:noVBand="1" w:val="04A0"/>
       </w:tblPr>
       <w:tblGrid>
-        <w:gridCol w:w="665"/>
-        <w:gridCol w:w="665"/>
-        <w:gridCol w:w="665"/>
-        <w:gridCol w:w="665"/>
-        <w:gridCol w:w="665"/>
-        <w:gridCol w:w="665"/>
-        <w:gridCol w:w="665"/>
-        <w:gridCol w:w="665"/>
-        <w:gridCol w:w="665"/>
-        <w:gridCol w:w="665"/>
-        <w:gridCol w:w="665"/>
-        <w:gridCol w:w="665"/>
-        <w:gridCol w:w="665"/>
+        <w:gridCol w:w="1728"/>
+        <w:gridCol w:w="1728"/>
+        <w:gridCol w:w="1728"/>
+        <w:gridCol w:w="1728"/>
+        <w:gridCol w:w="1728"/>
       </w:tblGrid>
       <w:tr>
         <w:tc>
           <w:tcPr>
-            <w:tcW w:type="dxa" w:w="665"/>
+            <w:tcW w:type="dxa" w:w="1728"/>
           </w:tcPr>
           <w:p>
             <w:r>
@@ -118,7 +110,7 @@
         </w:tc>
         <w:tc>
           <w:tcPr>
-            <w:tcW w:type="dxa" w:w="665"/>
+            <w:tcW w:type="dxa" w:w="1728"/>
           </w:tcPr>
           <w:p>
             <w:r>
@@ -128,7 +120,7 @@
         </w:tc>
         <w:tc>
           <w:tcPr>
-            <w:tcW w:type="dxa" w:w="665"/>
+            <w:tcW w:type="dxa" w:w="1728"/>
           </w:tcPr>
           <w:p>
             <w:r>
@@ -138,7 +130,7 @@
         </w:tc>
         <w:tc>
           <w:tcPr>
-            <w:tcW w:type="dxa" w:w="665"/>
+            <w:tcW w:type="dxa" w:w="1728"/>
           </w:tcPr>
           <w:p>
             <w:r>
@@ -148,7 +140,7 @@
         </w:tc>
         <w:tc>
           <w:tcPr>
-            <w:tcW w:type="dxa" w:w="665"/>
+            <w:tcW w:type="dxa" w:w="1728"/>
           </w:tcPr>
           <w:p>
             <w:r>
@@ -156,91 +148,11 @@
             </w:r>
           </w:p>
         </w:tc>
-        <w:tc>
-          <w:tcPr>
-            <w:tcW w:type="dxa" w:w="665"/>
-          </w:tcPr>
-          <w:p>
-            <w:r>
-              <w:t>Unnamed: 5</w:t>
-            </w:r>
-          </w:p>
-        </w:tc>
-        <w:tc>
-          <w:tcPr>
-            <w:tcW w:type="dxa" w:w="665"/>
-          </w:tcPr>
-          <w:p>
-            <w:r>
-              <w:t>Unnamed: 6</w:t>
-            </w:r>
-          </w:p>
-        </w:tc>
-        <w:tc>
-          <w:tcPr>
-            <w:tcW w:type="dxa" w:w="665"/>
-          </w:tcPr>
-          <w:p>
-            <w:r>
-              <w:t>Unnamed: 7</w:t>
-            </w:r>
-          </w:p>
-        </w:tc>
-        <w:tc>
-          <w:tcPr>
-            <w:tcW w:type="dxa" w:w="665"/>
-          </w:tcPr>
-          <w:p>
-            <w:r>
-              <w:t>Unnamed: 8</w:t>
-            </w:r>
-          </w:p>
-        </w:tc>
-        <w:tc>
-          <w:tcPr>
-            <w:tcW w:type="dxa" w:w="665"/>
-          </w:tcPr>
-          <w:p>
-            <w:r>
-              <w:t>Unnamed: 9</w:t>
-            </w:r>
-          </w:p>
-        </w:tc>
-        <w:tc>
-          <w:tcPr>
-            <w:tcW w:type="dxa" w:w="665"/>
-          </w:tcPr>
-          <w:p>
-            <w:r>
-              <w:t>Unnamed: 10</w:t>
-            </w:r>
-          </w:p>
-        </w:tc>
-        <w:tc>
-          <w:tcPr>
-            <w:tcW w:type="dxa" w:w="665"/>
-          </w:tcPr>
-          <w:p>
-            <w:r>
-              <w:t>Unnamed: 11</w:t>
-            </w:r>
-          </w:p>
-        </w:tc>
-        <w:tc>
-          <w:tcPr>
-            <w:tcW w:type="dxa" w:w="665"/>
-          </w:tcPr>
-          <w:p>
-            <w:r>
-              <w:t>Unnamed: 12</w:t>
-            </w:r>
-          </w:p>
-        </w:tc>
       </w:tr>
       <w:tr>
         <w:tc>
           <w:tcPr>
-            <w:tcW w:type="dxa" w:w="665"/>
+            <w:tcW w:type="dxa" w:w="1728"/>
           </w:tcPr>
           <w:p>
             <w:r>
@@ -250,7 +162,7 @@
         </w:tc>
         <w:tc>
           <w:tcPr>
-            <w:tcW w:type="dxa" w:w="665"/>
+            <w:tcW w:type="dxa" w:w="1728"/>
           </w:tcPr>
           <w:p>
             <w:r>
@@ -260,7 +172,7 @@
         </w:tc>
         <w:tc>
           <w:tcPr>
-            <w:tcW w:type="dxa" w:w="665"/>
+            <w:tcW w:type="dxa" w:w="1728"/>
           </w:tcPr>
           <w:p>
             <w:r/>
@@ -268,7 +180,7 @@
         </w:tc>
         <w:tc>
           <w:tcPr>
-            <w:tcW w:type="dxa" w:w="665"/>
+            <w:tcW w:type="dxa" w:w="1728"/>
           </w:tcPr>
           <w:p>
             <w:r/>
@@ -276,71 +188,7 @@
         </w:tc>
         <w:tc>
           <w:tcPr>
-            <w:tcW w:type="dxa" w:w="665"/>
-          </w:tcPr>
-          <w:p>
-            <w:r/>
-          </w:p>
-        </w:tc>
-        <w:tc>
-          <w:tcPr>
-            <w:tcW w:type="dxa" w:w="665"/>
-          </w:tcPr>
-          <w:p>
-            <w:r/>
-          </w:p>
-        </w:tc>
-        <w:tc>
-          <w:tcPr>
-            <w:tcW w:type="dxa" w:w="665"/>
-          </w:tcPr>
-          <w:p>
-            <w:r/>
-          </w:p>
-        </w:tc>
-        <w:tc>
-          <w:tcPr>
-            <w:tcW w:type="dxa" w:w="665"/>
-          </w:tcPr>
-          <w:p>
-            <w:r/>
-          </w:p>
-        </w:tc>
-        <w:tc>
-          <w:tcPr>
-            <w:tcW w:type="dxa" w:w="665"/>
-          </w:tcPr>
-          <w:p>
-            <w:r/>
-          </w:p>
-        </w:tc>
-        <w:tc>
-          <w:tcPr>
-            <w:tcW w:type="dxa" w:w="665"/>
-          </w:tcPr>
-          <w:p>
-            <w:r/>
-          </w:p>
-        </w:tc>
-        <w:tc>
-          <w:tcPr>
-            <w:tcW w:type="dxa" w:w="665"/>
-          </w:tcPr>
-          <w:p>
-            <w:r/>
-          </w:p>
-        </w:tc>
-        <w:tc>
-          <w:tcPr>
-            <w:tcW w:type="dxa" w:w="665"/>
-          </w:tcPr>
-          <w:p>
-            <w:r/>
-          </w:p>
-        </w:tc>
-        <w:tc>
-          <w:tcPr>
-            <w:tcW w:type="dxa" w:w="665"/>
+            <w:tcW w:type="dxa" w:w="1728"/>
           </w:tcPr>
           <w:p>
             <w:r/>
@@ -350,7 +198,7 @@
       <w:tr>
         <w:tc>
           <w:tcPr>
-            <w:tcW w:type="dxa" w:w="665"/>
+            <w:tcW w:type="dxa" w:w="1728"/>
           </w:tcPr>
           <w:p>
             <w:r>
@@ -360,7 +208,7 @@
         </w:tc>
         <w:tc>
           <w:tcPr>
-            <w:tcW w:type="dxa" w:w="665"/>
+            <w:tcW w:type="dxa" w:w="1728"/>
           </w:tcPr>
           <w:p>
             <w:r>
@@ -370,7 +218,7 @@
         </w:tc>
         <w:tc>
           <w:tcPr>
-            <w:tcW w:type="dxa" w:w="665"/>
+            <w:tcW w:type="dxa" w:w="1728"/>
           </w:tcPr>
           <w:p>
             <w:r/>
@@ -378,7 +226,7 @@
         </w:tc>
         <w:tc>
           <w:tcPr>
-            <w:tcW w:type="dxa" w:w="665"/>
+            <w:tcW w:type="dxa" w:w="1728"/>
           </w:tcPr>
           <w:p>
             <w:r/>
@@ -386,1350 +234,10 @@
         </w:tc>
         <w:tc>
           <w:tcPr>
-            <w:tcW w:type="dxa" w:w="665"/>
+            <w:tcW w:type="dxa" w:w="1728"/>
           </w:tcPr>
           <w:p>
             <w:r/>
-          </w:p>
-        </w:tc>
-        <w:tc>
-          <w:tcPr>
-            <w:tcW w:type="dxa" w:w="665"/>
-          </w:tcPr>
-          <w:p>
-            <w:r/>
-          </w:p>
-        </w:tc>
-        <w:tc>
-          <w:tcPr>
-            <w:tcW w:type="dxa" w:w="665"/>
-          </w:tcPr>
-          <w:p>
-            <w:r/>
-          </w:p>
-        </w:tc>
-        <w:tc>
-          <w:tcPr>
-            <w:tcW w:type="dxa" w:w="665"/>
-          </w:tcPr>
-          <w:p>
-            <w:r/>
-          </w:p>
-        </w:tc>
-        <w:tc>
-          <w:tcPr>
-            <w:tcW w:type="dxa" w:w="665"/>
-          </w:tcPr>
-          <w:p>
-            <w:r/>
-          </w:p>
-        </w:tc>
-        <w:tc>
-          <w:tcPr>
-            <w:tcW w:type="dxa" w:w="665"/>
-          </w:tcPr>
-          <w:p>
-            <w:r/>
-          </w:p>
-        </w:tc>
-        <w:tc>
-          <w:tcPr>
-            <w:tcW w:type="dxa" w:w="665"/>
-          </w:tcPr>
-          <w:p>
-            <w:r/>
-          </w:p>
-        </w:tc>
-        <w:tc>
-          <w:tcPr>
-            <w:tcW w:type="dxa" w:w="665"/>
-          </w:tcPr>
-          <w:p>
-            <w:r/>
-          </w:p>
-        </w:tc>
-        <w:tc>
-          <w:tcPr>
-            <w:tcW w:type="dxa" w:w="665"/>
-          </w:tcPr>
-          <w:p>
-            <w:r/>
-          </w:p>
-        </w:tc>
-      </w:tr>
-      <w:tr>
-        <w:tc>
-          <w:tcPr>
-            <w:tcW w:type="dxa" w:w="665"/>
-          </w:tcPr>
-          <w:p>
-            <w:r/>
-          </w:p>
-        </w:tc>
-        <w:tc>
-          <w:tcPr>
-            <w:tcW w:type="dxa" w:w="665"/>
-          </w:tcPr>
-          <w:p>
-            <w:r/>
-          </w:p>
-        </w:tc>
-        <w:tc>
-          <w:tcPr>
-            <w:tcW w:type="dxa" w:w="665"/>
-          </w:tcPr>
-          <w:p>
-            <w:r/>
-          </w:p>
-        </w:tc>
-        <w:tc>
-          <w:tcPr>
-            <w:tcW w:type="dxa" w:w="665"/>
-          </w:tcPr>
-          <w:p>
-            <w:r/>
-          </w:p>
-        </w:tc>
-        <w:tc>
-          <w:tcPr>
-            <w:tcW w:type="dxa" w:w="665"/>
-          </w:tcPr>
-          <w:p>
-            <w:r/>
-          </w:p>
-        </w:tc>
-        <w:tc>
-          <w:tcPr>
-            <w:tcW w:type="dxa" w:w="665"/>
-          </w:tcPr>
-          <w:p>
-            <w:r/>
-          </w:p>
-        </w:tc>
-        <w:tc>
-          <w:tcPr>
-            <w:tcW w:type="dxa" w:w="665"/>
-          </w:tcPr>
-          <w:p>
-            <w:r/>
-          </w:p>
-        </w:tc>
-        <w:tc>
-          <w:tcPr>
-            <w:tcW w:type="dxa" w:w="665"/>
-          </w:tcPr>
-          <w:p>
-            <w:r/>
-          </w:p>
-        </w:tc>
-        <w:tc>
-          <w:tcPr>
-            <w:tcW w:type="dxa" w:w="665"/>
-          </w:tcPr>
-          <w:p>
-            <w:r/>
-          </w:p>
-        </w:tc>
-        <w:tc>
-          <w:tcPr>
-            <w:tcW w:type="dxa" w:w="665"/>
-          </w:tcPr>
-          <w:p>
-            <w:r/>
-          </w:p>
-        </w:tc>
-        <w:tc>
-          <w:tcPr>
-            <w:tcW w:type="dxa" w:w="665"/>
-          </w:tcPr>
-          <w:p>
-            <w:r/>
-          </w:p>
-        </w:tc>
-        <w:tc>
-          <w:tcPr>
-            <w:tcW w:type="dxa" w:w="665"/>
-          </w:tcPr>
-          <w:p>
-            <w:r/>
-          </w:p>
-        </w:tc>
-        <w:tc>
-          <w:tcPr>
-            <w:tcW w:type="dxa" w:w="665"/>
-          </w:tcPr>
-          <w:p>
-            <w:r/>
-          </w:p>
-        </w:tc>
-      </w:tr>
-      <w:tr>
-        <w:tc>
-          <w:tcPr>
-            <w:tcW w:type="dxa" w:w="665"/>
-          </w:tcPr>
-          <w:p>
-            <w:r/>
-          </w:p>
-        </w:tc>
-        <w:tc>
-          <w:tcPr>
-            <w:tcW w:type="dxa" w:w="665"/>
-          </w:tcPr>
-          <w:p>
-            <w:r/>
-          </w:p>
-        </w:tc>
-        <w:tc>
-          <w:tcPr>
-            <w:tcW w:type="dxa" w:w="665"/>
-          </w:tcPr>
-          <w:p>
-            <w:r/>
-          </w:p>
-        </w:tc>
-        <w:tc>
-          <w:tcPr>
-            <w:tcW w:type="dxa" w:w="665"/>
-          </w:tcPr>
-          <w:p>
-            <w:r/>
-          </w:p>
-        </w:tc>
-        <w:tc>
-          <w:tcPr>
-            <w:tcW w:type="dxa" w:w="665"/>
-          </w:tcPr>
-          <w:p>
-            <w:r/>
-          </w:p>
-        </w:tc>
-        <w:tc>
-          <w:tcPr>
-            <w:tcW w:type="dxa" w:w="665"/>
-          </w:tcPr>
-          <w:p>
-            <w:r/>
-          </w:p>
-        </w:tc>
-        <w:tc>
-          <w:tcPr>
-            <w:tcW w:type="dxa" w:w="665"/>
-          </w:tcPr>
-          <w:p>
-            <w:r/>
-          </w:p>
-        </w:tc>
-        <w:tc>
-          <w:tcPr>
-            <w:tcW w:type="dxa" w:w="665"/>
-          </w:tcPr>
-          <w:p>
-            <w:r/>
-          </w:p>
-        </w:tc>
-        <w:tc>
-          <w:tcPr>
-            <w:tcW w:type="dxa" w:w="665"/>
-          </w:tcPr>
-          <w:p>
-            <w:r/>
-          </w:p>
-        </w:tc>
-        <w:tc>
-          <w:tcPr>
-            <w:tcW w:type="dxa" w:w="665"/>
-          </w:tcPr>
-          <w:p>
-            <w:r/>
-          </w:p>
-        </w:tc>
-        <w:tc>
-          <w:tcPr>
-            <w:tcW w:type="dxa" w:w="665"/>
-          </w:tcPr>
-          <w:p>
-            <w:r/>
-          </w:p>
-        </w:tc>
-        <w:tc>
-          <w:tcPr>
-            <w:tcW w:type="dxa" w:w="665"/>
-          </w:tcPr>
-          <w:p>
-            <w:r/>
-          </w:p>
-        </w:tc>
-        <w:tc>
-          <w:tcPr>
-            <w:tcW w:type="dxa" w:w="665"/>
-          </w:tcPr>
-          <w:p>
-            <w:r/>
-          </w:p>
-        </w:tc>
-      </w:tr>
-      <w:tr>
-        <w:tc>
-          <w:tcPr>
-            <w:tcW w:type="dxa" w:w="665"/>
-          </w:tcPr>
-          <w:p>
-            <w:r/>
-          </w:p>
-        </w:tc>
-        <w:tc>
-          <w:tcPr>
-            <w:tcW w:type="dxa" w:w="665"/>
-          </w:tcPr>
-          <w:p>
-            <w:r/>
-          </w:p>
-        </w:tc>
-        <w:tc>
-          <w:tcPr>
-            <w:tcW w:type="dxa" w:w="665"/>
-          </w:tcPr>
-          <w:p>
-            <w:r/>
-          </w:p>
-        </w:tc>
-        <w:tc>
-          <w:tcPr>
-            <w:tcW w:type="dxa" w:w="665"/>
-          </w:tcPr>
-          <w:p>
-            <w:r/>
-          </w:p>
-        </w:tc>
-        <w:tc>
-          <w:tcPr>
-            <w:tcW w:type="dxa" w:w="665"/>
-          </w:tcPr>
-          <w:p>
-            <w:r/>
-          </w:p>
-        </w:tc>
-        <w:tc>
-          <w:tcPr>
-            <w:tcW w:type="dxa" w:w="665"/>
-          </w:tcPr>
-          <w:p>
-            <w:r/>
-          </w:p>
-        </w:tc>
-        <w:tc>
-          <w:tcPr>
-            <w:tcW w:type="dxa" w:w="665"/>
-          </w:tcPr>
-          <w:p>
-            <w:r/>
-          </w:p>
-        </w:tc>
-        <w:tc>
-          <w:tcPr>
-            <w:tcW w:type="dxa" w:w="665"/>
-          </w:tcPr>
-          <w:p>
-            <w:r/>
-          </w:p>
-        </w:tc>
-        <w:tc>
-          <w:tcPr>
-            <w:tcW w:type="dxa" w:w="665"/>
-          </w:tcPr>
-          <w:p>
-            <w:r/>
-          </w:p>
-        </w:tc>
-        <w:tc>
-          <w:tcPr>
-            <w:tcW w:type="dxa" w:w="665"/>
-          </w:tcPr>
-          <w:p>
-            <w:r/>
-          </w:p>
-        </w:tc>
-        <w:tc>
-          <w:tcPr>
-            <w:tcW w:type="dxa" w:w="665"/>
-          </w:tcPr>
-          <w:p>
-            <w:r/>
-          </w:p>
-        </w:tc>
-        <w:tc>
-          <w:tcPr>
-            <w:tcW w:type="dxa" w:w="665"/>
-          </w:tcPr>
-          <w:p>
-            <w:r/>
-          </w:p>
-        </w:tc>
-        <w:tc>
-          <w:tcPr>
-            <w:tcW w:type="dxa" w:w="665"/>
-          </w:tcPr>
-          <w:p>
-            <w:r/>
-          </w:p>
-        </w:tc>
-      </w:tr>
-      <w:tr>
-        <w:tc>
-          <w:tcPr>
-            <w:tcW w:type="dxa" w:w="665"/>
-          </w:tcPr>
-          <w:p>
-            <w:r/>
-          </w:p>
-        </w:tc>
-        <w:tc>
-          <w:tcPr>
-            <w:tcW w:type="dxa" w:w="665"/>
-          </w:tcPr>
-          <w:p>
-            <w:r/>
-          </w:p>
-        </w:tc>
-        <w:tc>
-          <w:tcPr>
-            <w:tcW w:type="dxa" w:w="665"/>
-          </w:tcPr>
-          <w:p>
-            <w:r/>
-          </w:p>
-        </w:tc>
-        <w:tc>
-          <w:tcPr>
-            <w:tcW w:type="dxa" w:w="665"/>
-          </w:tcPr>
-          <w:p>
-            <w:r/>
-          </w:p>
-        </w:tc>
-        <w:tc>
-          <w:tcPr>
-            <w:tcW w:type="dxa" w:w="665"/>
-          </w:tcPr>
-          <w:p>
-            <w:r/>
-          </w:p>
-        </w:tc>
-        <w:tc>
-          <w:tcPr>
-            <w:tcW w:type="dxa" w:w="665"/>
-          </w:tcPr>
-          <w:p>
-            <w:r/>
-          </w:p>
-        </w:tc>
-        <w:tc>
-          <w:tcPr>
-            <w:tcW w:type="dxa" w:w="665"/>
-          </w:tcPr>
-          <w:p>
-            <w:r/>
-          </w:p>
-        </w:tc>
-        <w:tc>
-          <w:tcPr>
-            <w:tcW w:type="dxa" w:w="665"/>
-          </w:tcPr>
-          <w:p>
-            <w:r/>
-          </w:p>
-        </w:tc>
-        <w:tc>
-          <w:tcPr>
-            <w:tcW w:type="dxa" w:w="665"/>
-          </w:tcPr>
-          <w:p>
-            <w:r/>
-          </w:p>
-        </w:tc>
-        <w:tc>
-          <w:tcPr>
-            <w:tcW w:type="dxa" w:w="665"/>
-          </w:tcPr>
-          <w:p>
-            <w:r/>
-          </w:p>
-        </w:tc>
-        <w:tc>
-          <w:tcPr>
-            <w:tcW w:type="dxa" w:w="665"/>
-          </w:tcPr>
-          <w:p>
-            <w:r/>
-          </w:p>
-        </w:tc>
-        <w:tc>
-          <w:tcPr>
-            <w:tcW w:type="dxa" w:w="665"/>
-          </w:tcPr>
-          <w:p>
-            <w:r/>
-          </w:p>
-        </w:tc>
-        <w:tc>
-          <w:tcPr>
-            <w:tcW w:type="dxa" w:w="665"/>
-          </w:tcPr>
-          <w:p>
-            <w:r/>
-          </w:p>
-        </w:tc>
-      </w:tr>
-      <w:tr>
-        <w:tc>
-          <w:tcPr>
-            <w:tcW w:type="dxa" w:w="665"/>
-          </w:tcPr>
-          <w:p>
-            <w:r/>
-          </w:p>
-        </w:tc>
-        <w:tc>
-          <w:tcPr>
-            <w:tcW w:type="dxa" w:w="665"/>
-          </w:tcPr>
-          <w:p>
-            <w:r/>
-          </w:p>
-        </w:tc>
-        <w:tc>
-          <w:tcPr>
-            <w:tcW w:type="dxa" w:w="665"/>
-          </w:tcPr>
-          <w:p>
-            <w:r/>
-          </w:p>
-        </w:tc>
-        <w:tc>
-          <w:tcPr>
-            <w:tcW w:type="dxa" w:w="665"/>
-          </w:tcPr>
-          <w:p>
-            <w:r/>
-          </w:p>
-        </w:tc>
-        <w:tc>
-          <w:tcPr>
-            <w:tcW w:type="dxa" w:w="665"/>
-          </w:tcPr>
-          <w:p>
-            <w:r/>
-          </w:p>
-        </w:tc>
-        <w:tc>
-          <w:tcPr>
-            <w:tcW w:type="dxa" w:w="665"/>
-          </w:tcPr>
-          <w:p>
-            <w:r/>
-          </w:p>
-        </w:tc>
-        <w:tc>
-          <w:tcPr>
-            <w:tcW w:type="dxa" w:w="665"/>
-          </w:tcPr>
-          <w:p>
-            <w:r/>
-          </w:p>
-        </w:tc>
-        <w:tc>
-          <w:tcPr>
-            <w:tcW w:type="dxa" w:w="665"/>
-          </w:tcPr>
-          <w:p>
-            <w:r/>
-          </w:p>
-        </w:tc>
-        <w:tc>
-          <w:tcPr>
-            <w:tcW w:type="dxa" w:w="665"/>
-          </w:tcPr>
-          <w:p>
-            <w:r/>
-          </w:p>
-        </w:tc>
-        <w:tc>
-          <w:tcPr>
-            <w:tcW w:type="dxa" w:w="665"/>
-          </w:tcPr>
-          <w:p>
-            <w:r/>
-          </w:p>
-        </w:tc>
-        <w:tc>
-          <w:tcPr>
-            <w:tcW w:type="dxa" w:w="665"/>
-          </w:tcPr>
-          <w:p>
-            <w:r/>
-          </w:p>
-        </w:tc>
-        <w:tc>
-          <w:tcPr>
-            <w:tcW w:type="dxa" w:w="665"/>
-          </w:tcPr>
-          <w:p>
-            <w:r/>
-          </w:p>
-        </w:tc>
-        <w:tc>
-          <w:tcPr>
-            <w:tcW w:type="dxa" w:w="665"/>
-          </w:tcPr>
-          <w:p>
-            <w:r/>
-          </w:p>
-        </w:tc>
-      </w:tr>
-      <w:tr>
-        <w:tc>
-          <w:tcPr>
-            <w:tcW w:type="dxa" w:w="665"/>
-          </w:tcPr>
-          <w:p>
-            <w:r/>
-          </w:p>
-        </w:tc>
-        <w:tc>
-          <w:tcPr>
-            <w:tcW w:type="dxa" w:w="665"/>
-          </w:tcPr>
-          <w:p>
-            <w:r/>
-          </w:p>
-        </w:tc>
-        <w:tc>
-          <w:tcPr>
-            <w:tcW w:type="dxa" w:w="665"/>
-          </w:tcPr>
-          <w:p>
-            <w:r/>
-          </w:p>
-        </w:tc>
-        <w:tc>
-          <w:tcPr>
-            <w:tcW w:type="dxa" w:w="665"/>
-          </w:tcPr>
-          <w:p>
-            <w:r/>
-          </w:p>
-        </w:tc>
-        <w:tc>
-          <w:tcPr>
-            <w:tcW w:type="dxa" w:w="665"/>
-          </w:tcPr>
-          <w:p>
-            <w:r/>
-          </w:p>
-        </w:tc>
-        <w:tc>
-          <w:tcPr>
-            <w:tcW w:type="dxa" w:w="665"/>
-          </w:tcPr>
-          <w:p>
-            <w:r/>
-          </w:p>
-        </w:tc>
-        <w:tc>
-          <w:tcPr>
-            <w:tcW w:type="dxa" w:w="665"/>
-          </w:tcPr>
-          <w:p>
-            <w:r/>
-          </w:p>
-        </w:tc>
-        <w:tc>
-          <w:tcPr>
-            <w:tcW w:type="dxa" w:w="665"/>
-          </w:tcPr>
-          <w:p>
-            <w:r/>
-          </w:p>
-        </w:tc>
-        <w:tc>
-          <w:tcPr>
-            <w:tcW w:type="dxa" w:w="665"/>
-          </w:tcPr>
-          <w:p>
-            <w:r/>
-          </w:p>
-        </w:tc>
-        <w:tc>
-          <w:tcPr>
-            <w:tcW w:type="dxa" w:w="665"/>
-          </w:tcPr>
-          <w:p>
-            <w:r/>
-          </w:p>
-        </w:tc>
-        <w:tc>
-          <w:tcPr>
-            <w:tcW w:type="dxa" w:w="665"/>
-          </w:tcPr>
-          <w:p>
-            <w:r/>
-          </w:p>
-        </w:tc>
-        <w:tc>
-          <w:tcPr>
-            <w:tcW w:type="dxa" w:w="665"/>
-          </w:tcPr>
-          <w:p>
-            <w:r/>
-          </w:p>
-        </w:tc>
-        <w:tc>
-          <w:tcPr>
-            <w:tcW w:type="dxa" w:w="665"/>
-          </w:tcPr>
-          <w:p>
-            <w:r/>
-          </w:p>
-        </w:tc>
-      </w:tr>
-      <w:tr>
-        <w:tc>
-          <w:tcPr>
-            <w:tcW w:type="dxa" w:w="665"/>
-          </w:tcPr>
-          <w:p>
-            <w:r/>
-          </w:p>
-        </w:tc>
-        <w:tc>
-          <w:tcPr>
-            <w:tcW w:type="dxa" w:w="665"/>
-          </w:tcPr>
-          <w:p>
-            <w:r/>
-          </w:p>
-        </w:tc>
-        <w:tc>
-          <w:tcPr>
-            <w:tcW w:type="dxa" w:w="665"/>
-          </w:tcPr>
-          <w:p>
-            <w:r/>
-          </w:p>
-        </w:tc>
-        <w:tc>
-          <w:tcPr>
-            <w:tcW w:type="dxa" w:w="665"/>
-          </w:tcPr>
-          <w:p>
-            <w:r/>
-          </w:p>
-        </w:tc>
-        <w:tc>
-          <w:tcPr>
-            <w:tcW w:type="dxa" w:w="665"/>
-          </w:tcPr>
-          <w:p>
-            <w:r/>
-          </w:p>
-        </w:tc>
-        <w:tc>
-          <w:tcPr>
-            <w:tcW w:type="dxa" w:w="665"/>
-          </w:tcPr>
-          <w:p>
-            <w:r/>
-          </w:p>
-        </w:tc>
-        <w:tc>
-          <w:tcPr>
-            <w:tcW w:type="dxa" w:w="665"/>
-          </w:tcPr>
-          <w:p>
-            <w:r/>
-          </w:p>
-        </w:tc>
-        <w:tc>
-          <w:tcPr>
-            <w:tcW w:type="dxa" w:w="665"/>
-          </w:tcPr>
-          <w:p>
-            <w:r/>
-          </w:p>
-        </w:tc>
-        <w:tc>
-          <w:tcPr>
-            <w:tcW w:type="dxa" w:w="665"/>
-          </w:tcPr>
-          <w:p>
-            <w:r/>
-          </w:p>
-        </w:tc>
-        <w:tc>
-          <w:tcPr>
-            <w:tcW w:type="dxa" w:w="665"/>
-          </w:tcPr>
-          <w:p>
-            <w:r/>
-          </w:p>
-        </w:tc>
-        <w:tc>
-          <w:tcPr>
-            <w:tcW w:type="dxa" w:w="665"/>
-          </w:tcPr>
-          <w:p>
-            <w:r/>
-          </w:p>
-        </w:tc>
-        <w:tc>
-          <w:tcPr>
-            <w:tcW w:type="dxa" w:w="665"/>
-          </w:tcPr>
-          <w:p>
-            <w:r/>
-          </w:p>
-        </w:tc>
-        <w:tc>
-          <w:tcPr>
-            <w:tcW w:type="dxa" w:w="665"/>
-          </w:tcPr>
-          <w:p>
-            <w:r/>
-          </w:p>
-        </w:tc>
-      </w:tr>
-      <w:tr>
-        <w:tc>
-          <w:tcPr>
-            <w:tcW w:type="dxa" w:w="665"/>
-          </w:tcPr>
-          <w:p>
-            <w:r/>
-          </w:p>
-        </w:tc>
-        <w:tc>
-          <w:tcPr>
-            <w:tcW w:type="dxa" w:w="665"/>
-          </w:tcPr>
-          <w:p>
-            <w:r/>
-          </w:p>
-        </w:tc>
-        <w:tc>
-          <w:tcPr>
-            <w:tcW w:type="dxa" w:w="665"/>
-          </w:tcPr>
-          <w:p>
-            <w:r/>
-          </w:p>
-        </w:tc>
-        <w:tc>
-          <w:tcPr>
-            <w:tcW w:type="dxa" w:w="665"/>
-          </w:tcPr>
-          <w:p>
-            <w:r/>
-          </w:p>
-        </w:tc>
-        <w:tc>
-          <w:tcPr>
-            <w:tcW w:type="dxa" w:w="665"/>
-          </w:tcPr>
-          <w:p>
-            <w:r/>
-          </w:p>
-        </w:tc>
-        <w:tc>
-          <w:tcPr>
-            <w:tcW w:type="dxa" w:w="665"/>
-          </w:tcPr>
-          <w:p>
-            <w:r/>
-          </w:p>
-        </w:tc>
-        <w:tc>
-          <w:tcPr>
-            <w:tcW w:type="dxa" w:w="665"/>
-          </w:tcPr>
-          <w:p>
-            <w:r/>
-          </w:p>
-        </w:tc>
-        <w:tc>
-          <w:tcPr>
-            <w:tcW w:type="dxa" w:w="665"/>
-          </w:tcPr>
-          <w:p>
-            <w:r/>
-          </w:p>
-        </w:tc>
-        <w:tc>
-          <w:tcPr>
-            <w:tcW w:type="dxa" w:w="665"/>
-          </w:tcPr>
-          <w:p>
-            <w:r/>
-          </w:p>
-        </w:tc>
-        <w:tc>
-          <w:tcPr>
-            <w:tcW w:type="dxa" w:w="665"/>
-          </w:tcPr>
-          <w:p>
-            <w:r/>
-          </w:p>
-        </w:tc>
-        <w:tc>
-          <w:tcPr>
-            <w:tcW w:type="dxa" w:w="665"/>
-          </w:tcPr>
-          <w:p>
-            <w:r/>
-          </w:p>
-        </w:tc>
-        <w:tc>
-          <w:tcPr>
-            <w:tcW w:type="dxa" w:w="665"/>
-          </w:tcPr>
-          <w:p>
-            <w:r/>
-          </w:p>
-        </w:tc>
-        <w:tc>
-          <w:tcPr>
-            <w:tcW w:type="dxa" w:w="665"/>
-          </w:tcPr>
-          <w:p>
-            <w:r/>
-          </w:p>
-        </w:tc>
-      </w:tr>
-      <w:tr>
-        <w:tc>
-          <w:tcPr>
-            <w:tcW w:type="dxa" w:w="665"/>
-          </w:tcPr>
-          <w:p>
-            <w:r/>
-          </w:p>
-        </w:tc>
-        <w:tc>
-          <w:tcPr>
-            <w:tcW w:type="dxa" w:w="665"/>
-          </w:tcPr>
-          <w:p>
-            <w:r/>
-          </w:p>
-        </w:tc>
-        <w:tc>
-          <w:tcPr>
-            <w:tcW w:type="dxa" w:w="665"/>
-          </w:tcPr>
-          <w:p>
-            <w:r/>
-          </w:p>
-        </w:tc>
-        <w:tc>
-          <w:tcPr>
-            <w:tcW w:type="dxa" w:w="665"/>
-          </w:tcPr>
-          <w:p>
-            <w:r/>
-          </w:p>
-        </w:tc>
-        <w:tc>
-          <w:tcPr>
-            <w:tcW w:type="dxa" w:w="665"/>
-          </w:tcPr>
-          <w:p>
-            <w:r/>
-          </w:p>
-        </w:tc>
-        <w:tc>
-          <w:tcPr>
-            <w:tcW w:type="dxa" w:w="665"/>
-          </w:tcPr>
-          <w:p>
-            <w:r/>
-          </w:p>
-        </w:tc>
-        <w:tc>
-          <w:tcPr>
-            <w:tcW w:type="dxa" w:w="665"/>
-          </w:tcPr>
-          <w:p>
-            <w:r/>
-          </w:p>
-        </w:tc>
-        <w:tc>
-          <w:tcPr>
-            <w:tcW w:type="dxa" w:w="665"/>
-          </w:tcPr>
-          <w:p>
-            <w:r/>
-          </w:p>
-        </w:tc>
-        <w:tc>
-          <w:tcPr>
-            <w:tcW w:type="dxa" w:w="665"/>
-          </w:tcPr>
-          <w:p>
-            <w:r/>
-          </w:p>
-        </w:tc>
-        <w:tc>
-          <w:tcPr>
-            <w:tcW w:type="dxa" w:w="665"/>
-          </w:tcPr>
-          <w:p>
-            <w:r/>
-          </w:p>
-        </w:tc>
-        <w:tc>
-          <w:tcPr>
-            <w:tcW w:type="dxa" w:w="665"/>
-          </w:tcPr>
-          <w:p>
-            <w:r/>
-          </w:p>
-        </w:tc>
-        <w:tc>
-          <w:tcPr>
-            <w:tcW w:type="dxa" w:w="665"/>
-          </w:tcPr>
-          <w:p>
-            <w:r/>
-          </w:p>
-        </w:tc>
-        <w:tc>
-          <w:tcPr>
-            <w:tcW w:type="dxa" w:w="665"/>
-          </w:tcPr>
-          <w:p>
-            <w:r/>
-          </w:p>
-        </w:tc>
-      </w:tr>
-      <w:tr>
-        <w:tc>
-          <w:tcPr>
-            <w:tcW w:type="dxa" w:w="665"/>
-          </w:tcPr>
-          <w:p>
-            <w:r/>
-          </w:p>
-        </w:tc>
-        <w:tc>
-          <w:tcPr>
-            <w:tcW w:type="dxa" w:w="665"/>
-          </w:tcPr>
-          <w:p>
-            <w:r/>
-          </w:p>
-        </w:tc>
-        <w:tc>
-          <w:tcPr>
-            <w:tcW w:type="dxa" w:w="665"/>
-          </w:tcPr>
-          <w:p>
-            <w:r/>
-          </w:p>
-        </w:tc>
-        <w:tc>
-          <w:tcPr>
-            <w:tcW w:type="dxa" w:w="665"/>
-          </w:tcPr>
-          <w:p>
-            <w:r/>
-          </w:p>
-        </w:tc>
-        <w:tc>
-          <w:tcPr>
-            <w:tcW w:type="dxa" w:w="665"/>
-          </w:tcPr>
-          <w:p>
-            <w:r/>
-          </w:p>
-        </w:tc>
-        <w:tc>
-          <w:tcPr>
-            <w:tcW w:type="dxa" w:w="665"/>
-          </w:tcPr>
-          <w:p>
-            <w:r/>
-          </w:p>
-        </w:tc>
-        <w:tc>
-          <w:tcPr>
-            <w:tcW w:type="dxa" w:w="665"/>
-          </w:tcPr>
-          <w:p>
-            <w:r/>
-          </w:p>
-        </w:tc>
-        <w:tc>
-          <w:tcPr>
-            <w:tcW w:type="dxa" w:w="665"/>
-          </w:tcPr>
-          <w:p>
-            <w:r/>
-          </w:p>
-        </w:tc>
-        <w:tc>
-          <w:tcPr>
-            <w:tcW w:type="dxa" w:w="665"/>
-          </w:tcPr>
-          <w:p>
-            <w:r/>
-          </w:p>
-        </w:tc>
-        <w:tc>
-          <w:tcPr>
-            <w:tcW w:type="dxa" w:w="665"/>
-          </w:tcPr>
-          <w:p>
-            <w:r/>
-          </w:p>
-        </w:tc>
-        <w:tc>
-          <w:tcPr>
-            <w:tcW w:type="dxa" w:w="665"/>
-          </w:tcPr>
-          <w:p>
-            <w:r/>
-          </w:p>
-        </w:tc>
-        <w:tc>
-          <w:tcPr>
-            <w:tcW w:type="dxa" w:w="665"/>
-          </w:tcPr>
-          <w:p>
-            <w:r/>
-          </w:p>
-        </w:tc>
-        <w:tc>
-          <w:tcPr>
-            <w:tcW w:type="dxa" w:w="665"/>
-          </w:tcPr>
-          <w:p>
-            <w:r/>
-          </w:p>
-        </w:tc>
-      </w:tr>
-      <w:tr>
-        <w:tc>
-          <w:tcPr>
-            <w:tcW w:type="dxa" w:w="665"/>
-          </w:tcPr>
-          <w:p>
-            <w:r/>
-          </w:p>
-        </w:tc>
-        <w:tc>
-          <w:tcPr>
-            <w:tcW w:type="dxa" w:w="665"/>
-          </w:tcPr>
-          <w:p>
-            <w:r/>
-          </w:p>
-        </w:tc>
-        <w:tc>
-          <w:tcPr>
-            <w:tcW w:type="dxa" w:w="665"/>
-          </w:tcPr>
-          <w:p>
-            <w:r/>
-          </w:p>
-        </w:tc>
-        <w:tc>
-          <w:tcPr>
-            <w:tcW w:type="dxa" w:w="665"/>
-          </w:tcPr>
-          <w:p>
-            <w:r/>
-          </w:p>
-        </w:tc>
-        <w:tc>
-          <w:tcPr>
-            <w:tcW w:type="dxa" w:w="665"/>
-          </w:tcPr>
-          <w:p>
-            <w:r/>
-          </w:p>
-        </w:tc>
-        <w:tc>
-          <w:tcPr>
-            <w:tcW w:type="dxa" w:w="665"/>
-          </w:tcPr>
-          <w:p>
-            <w:r/>
-          </w:p>
-        </w:tc>
-        <w:tc>
-          <w:tcPr>
-            <w:tcW w:type="dxa" w:w="665"/>
-          </w:tcPr>
-          <w:p>
-            <w:r/>
-          </w:p>
-        </w:tc>
-        <w:tc>
-          <w:tcPr>
-            <w:tcW w:type="dxa" w:w="665"/>
-          </w:tcPr>
-          <w:p>
-            <w:r/>
-          </w:p>
-        </w:tc>
-        <w:tc>
-          <w:tcPr>
-            <w:tcW w:type="dxa" w:w="665"/>
-          </w:tcPr>
-          <w:p>
-            <w:r/>
-          </w:p>
-        </w:tc>
-        <w:tc>
-          <w:tcPr>
-            <w:tcW w:type="dxa" w:w="665"/>
-          </w:tcPr>
-          <w:p>
-            <w:r/>
-          </w:p>
-        </w:tc>
-        <w:tc>
-          <w:tcPr>
-            <w:tcW w:type="dxa" w:w="665"/>
-          </w:tcPr>
-          <w:p>
-            <w:r/>
-          </w:p>
-        </w:tc>
-        <w:tc>
-          <w:tcPr>
-            <w:tcW w:type="dxa" w:w="665"/>
-          </w:tcPr>
-          <w:p>
-            <w:r/>
-          </w:p>
-        </w:tc>
-        <w:tc>
-          <w:tcPr>
-            <w:tcW w:type="dxa" w:w="665"/>
-          </w:tcPr>
-          <w:p>
-            <w:r>
-              <w:t>Filière</w:t>
-            </w:r>
-          </w:p>
-        </w:tc>
-      </w:tr>
-      <w:tr>
-        <w:tc>
-          <w:tcPr>
-            <w:tcW w:type="dxa" w:w="665"/>
-          </w:tcPr>
-          <w:p>
-            <w:r/>
-          </w:p>
-        </w:tc>
-        <w:tc>
-          <w:tcPr>
-            <w:tcW w:type="dxa" w:w="665"/>
-          </w:tcPr>
-          <w:p>
-            <w:r/>
-          </w:p>
-        </w:tc>
-        <w:tc>
-          <w:tcPr>
-            <w:tcW w:type="dxa" w:w="665"/>
-          </w:tcPr>
-          <w:p>
-            <w:r/>
-          </w:p>
-        </w:tc>
-        <w:tc>
-          <w:tcPr>
-            <w:tcW w:type="dxa" w:w="665"/>
-          </w:tcPr>
-          <w:p>
-            <w:r/>
-          </w:p>
-        </w:tc>
-        <w:tc>
-          <w:tcPr>
-            <w:tcW w:type="dxa" w:w="665"/>
-          </w:tcPr>
-          <w:p>
-            <w:r/>
-          </w:p>
-        </w:tc>
-        <w:tc>
-          <w:tcPr>
-            <w:tcW w:type="dxa" w:w="665"/>
-          </w:tcPr>
-          <w:p>
-            <w:r/>
-          </w:p>
-        </w:tc>
-        <w:tc>
-          <w:tcPr>
-            <w:tcW w:type="dxa" w:w="665"/>
-          </w:tcPr>
-          <w:p>
-            <w:r/>
-          </w:p>
-        </w:tc>
-        <w:tc>
-          <w:tcPr>
-            <w:tcW w:type="dxa" w:w="665"/>
-          </w:tcPr>
-          <w:p>
-            <w:r/>
-          </w:p>
-        </w:tc>
-        <w:tc>
-          <w:tcPr>
-            <w:tcW w:type="dxa" w:w="665"/>
-          </w:tcPr>
-          <w:p>
-            <w:r/>
-          </w:p>
-        </w:tc>
-        <w:tc>
-          <w:tcPr>
-            <w:tcW w:type="dxa" w:w="665"/>
-          </w:tcPr>
-          <w:p>
-            <w:r/>
-          </w:p>
-        </w:tc>
-        <w:tc>
-          <w:tcPr>
-            <w:tcW w:type="dxa" w:w="665"/>
-          </w:tcPr>
-          <w:p>
-            <w:r/>
-          </w:p>
-        </w:tc>
-        <w:tc>
-          <w:tcPr>
-            <w:tcW w:type="dxa" w:w="665"/>
-          </w:tcPr>
-          <w:p>
-            <w:r/>
-          </w:p>
-        </w:tc>
-        <w:tc>
-          <w:tcPr>
-            <w:tcW w:type="dxa" w:w="665"/>
-          </w:tcPr>
-          <w:p>
-            <w:r>
-              <w:t>Type d'intervention</w:t>
-            </w:r>
           </w:p>
         </w:tc>
       </w:tr>

</xml_diff>